<commit_message>
Testing Update From VSCode
</commit_message>
<xml_diff>
--- a/Test_Word.docx
+++ b/Test_Word.docx
@@ -23,10 +23,7 @@
         <w:t>TAB!</w:t>
       </w:r>
     </w:p>
-    <w:p>
-      <w:bookmarkStart w:name="_GoBack" w:id="0"/>
-      <w:bookmarkEnd w:id="0"/>
-    </w:p>
+    <w:p/>
     <w:p>
       <w:pPr>
         <w:rPr>
@@ -68,17 +65,155 @@
         </w:rPr>
         <w:t>Bolded text</w:t>
       </w:r>
+      <w:r>
+        <w:rPr>
+          <w:b/>
+          <w:bCs/>
+          <w:sz w:val="40"/>
+          <w:szCs w:val="40"/>
+        </w:rPr>
+        <w:t>tt</w:t>
+      </w:r>
+      <w:bookmarkStart w:id="0" w:name="_GoBack"/>
+      <w:bookmarkEnd w:id="0"/>
     </w:p>
     <w:tbl>
       <w:tblPr>
         <w:tblW w:w="0" w:type="auto"/>
         <w:tblBorders>
-          <w:top w:val="dashDotStroked" w:color="auto" w:sz="12" w:space="0"/>
-          <w:left w:val="single" w:color="auto" w:sz="12" w:space="0"/>
-          <w:bottom w:val="single" w:color="auto" w:sz="12" w:space="0"/>
-          <w:right w:val="single" w:color="auto" w:sz="12" w:space="0"/>
-          <w:insideH w:val="single" w:color="auto" w:sz="8" w:space="0"/>
-          <w:insideV w:val="single" w:color="auto" w:sz="8" w:space="0"/>
+          <w:top w:val="dashDotStroked" w:sz="12" w:space="0" w:color="auto"/>
+          <w:left w:val="single" w:sz="12" w:space="0" w:color="auto"/>
+          <w:bottom w:val="single" w:sz="12" w:space="0" w:color="auto"/>
+          <w:right w:val="single" w:sz="12" w:space="0" w:color="auto"/>
+          <w:insideH w:val="single" w:sz="8" w:space="0" w:color="auto"/>
+          <w:insideV w:val="single" w:sz="8" w:space="0" w:color="auto"/>
+        </w:tblBorders>
+        <w:tblLook w:val="04A0" w:firstRow="1" w:lastRow="0" w:firstColumn="1" w:lastColumn="0" w:noHBand="0" w:noVBand="1"/>
+      </w:tblPr>
+      <w:tblGrid>
+        <w:gridCol w:w="2000"/>
+        <w:gridCol w:w="2000"/>
+      </w:tblGrid>
+      <w:tr>
+        <w:tc>
+          <w:tcPr>
+            <w:tcW w:w="2000" w:type="dxa"/>
+          </w:tcPr>
+          <w:p>
+            <w:pPr>
+              <w:jc w:val="center"/>
+            </w:pPr>
+            <w:r>
+              <w:rPr>
+                <w:b/>
+                <w:color w:val="FF0000"/>
+              </w:rPr>
+              <w:t>Row 1, Col 1</w:t>
+            </w:r>
+          </w:p>
+        </w:tc>
+        <w:tc>
+          <w:tcPr>
+            <w:tcW w:w="2000" w:type="dxa"/>
+          </w:tcPr>
+          <w:p>
+            <w:pPr>
+              <w:jc w:val="center"/>
+            </w:pPr>
+            <w:r>
+              <w:rPr>
+                <w:b/>
+                <w:color w:val="FF0000"/>
+              </w:rPr>
+              <w:t>Row 1, Col 2</w:t>
+            </w:r>
+          </w:p>
+        </w:tc>
+      </w:tr>
+      <w:tr>
+        <w:tc>
+          <w:tcPr>
+            <w:tcW w:w="2000" w:type="dxa"/>
+          </w:tcPr>
+          <w:p>
+            <w:pPr>
+              <w:jc w:val="center"/>
+            </w:pPr>
+            <w:r>
+              <w:rPr>
+                <w:b/>
+                <w:color w:val="FF0000"/>
+              </w:rPr>
+              <w:t>Row 2, Col 1</w:t>
+            </w:r>
+          </w:p>
+        </w:tc>
+        <w:tc>
+          <w:tcPr>
+            <w:tcW w:w="2000" w:type="dxa"/>
+          </w:tcPr>
+          <w:p>
+            <w:pPr>
+              <w:jc w:val="center"/>
+            </w:pPr>
+            <w:r>
+              <w:rPr>
+                <w:b/>
+                <w:color w:val="FF0000"/>
+              </w:rPr>
+              <w:t>Row 2, Col 2</w:t>
+            </w:r>
+          </w:p>
+        </w:tc>
+      </w:tr>
+      <w:tr>
+        <w:tc>
+          <w:tcPr>
+            <w:tcW w:w="2000" w:type="dxa"/>
+          </w:tcPr>
+          <w:p>
+            <w:pPr>
+              <w:jc w:val="center"/>
+            </w:pPr>
+            <w:r>
+              <w:rPr>
+                <w:b/>
+                <w:color w:val="FF0000"/>
+              </w:rPr>
+              <w:t>Row 3, Col 1</w:t>
+            </w:r>
+          </w:p>
+        </w:tc>
+        <w:tc>
+          <w:tcPr>
+            <w:tcW w:w="2000" w:type="dxa"/>
+          </w:tcPr>
+          <w:p>
+            <w:pPr>
+              <w:jc w:val="center"/>
+            </w:pPr>
+            <w:r>
+              <w:rPr>
+                <w:b/>
+                <w:color w:val="FF0000"/>
+              </w:rPr>
+              <w:t>Row 3, Col 2</w:t>
+            </w:r>
+          </w:p>
+        </w:tc>
+      </w:tr>
+    </w:tbl>
+    <w:p/>
+    <w:tbl>
+      <w:tblPr>
+        <w:tblW w:w="0" w:type="auto"/>
+        <w:tblBorders>
+          <w:top w:val="dashDotStroked" w:sz="12" w:space="0" w:color="auto"/>
+          <w:left w:val="single" w:sz="12" w:space="0" w:color="auto"/>
+          <w:bottom w:val="single" w:sz="12" w:space="0" w:color="auto"/>
+          <w:right w:val="single" w:sz="12" w:space="0" w:color="auto"/>
+          <w:insideH w:val="single" w:sz="8" w:space="0" w:color="auto"/>
+          <w:insideV w:val="single" w:sz="8" w:space="0" w:color="auto"/>
         </w:tblBorders>
         <w:tblLook w:val="04A0" w:firstRow="1" w:lastRow="0" w:firstColumn="1" w:lastColumn="0" w:noHBand="0" w:noVBand="1"/>
       </w:tblPr>
@@ -202,126 +337,6 @@
       <w:cols w:space="720"/>
       <w:docGrid w:linePitch="360"/>
     </w:sectPr>
-    <w:tbl>
-      <w:tblPr>
-        <w:tblBorders>
-          <w:top w:val="dashDotStroked" w:sz="12"/>
-          <w:left w:val="single" w:sz="12"/>
-          <w:bottom w:val="single" w:sz="12"/>
-          <w:right w:val="single" w:sz="12"/>
-          <w:insideH w:val="single" w:sz="8"/>
-          <w:insideV w:val="single" w:sz="8"/>
-        </w:tblBorders>
-      </w:tblPr>
-      <w:tr>
-        <w:tc>
-          <w:p>
-            <w:pPr>
-              <w:jc w:val="center"/>
-            </w:pPr>
-            <w:r>
-              <w:rPr>
-                <w:b/>
-                <w:color w:val="FF0000"/>
-              </w:rPr>
-              <w:t>Row 1, Col 1</w:t>
-            </w:r>
-          </w:p>
-          <w:tcPr>
-            <w:tcW w:w="2000" w:type="dxa"/>
-          </w:tcPr>
-        </w:tc>
-        <w:tc>
-          <w:p>
-            <w:pPr>
-              <w:jc w:val="center"/>
-            </w:pPr>
-            <w:r>
-              <w:rPr>
-                <w:b/>
-                <w:color w:val="FF0000"/>
-              </w:rPr>
-              <w:t>Row 1, Col 2</w:t>
-            </w:r>
-          </w:p>
-          <w:tcPr>
-            <w:tcW w:w="2000" w:type="dxa"/>
-          </w:tcPr>
-        </w:tc>
-      </w:tr>
-      <w:tr>
-        <w:tc>
-          <w:p>
-            <w:pPr>
-              <w:jc w:val="center"/>
-            </w:pPr>
-            <w:r>
-              <w:rPr>
-                <w:b/>
-                <w:color w:val="FF0000"/>
-              </w:rPr>
-              <w:t>Row 2, Col 1</w:t>
-            </w:r>
-          </w:p>
-          <w:tcPr>
-            <w:tcW w:w="2000" w:type="dxa"/>
-          </w:tcPr>
-        </w:tc>
-        <w:tc>
-          <w:p>
-            <w:pPr>
-              <w:jc w:val="center"/>
-            </w:pPr>
-            <w:r>
-              <w:rPr>
-                <w:b/>
-                <w:color w:val="FF0000"/>
-              </w:rPr>
-              <w:t>Row 2, Col 2</w:t>
-            </w:r>
-          </w:p>
-          <w:tcPr>
-            <w:tcW w:w="2000" w:type="dxa"/>
-          </w:tcPr>
-        </w:tc>
-      </w:tr>
-      <w:tr>
-        <w:tc>
-          <w:p>
-            <w:pPr>
-              <w:jc w:val="center"/>
-            </w:pPr>
-            <w:r>
-              <w:rPr>
-                <w:b/>
-                <w:color w:val="FF0000"/>
-              </w:rPr>
-              <w:t>Row 3, Col 1</w:t>
-            </w:r>
-          </w:p>
-          <w:tcPr>
-            <w:tcW w:w="2000" w:type="dxa"/>
-          </w:tcPr>
-        </w:tc>
-        <w:tc>
-          <w:p>
-            <w:pPr>
-              <w:jc w:val="center"/>
-            </w:pPr>
-            <w:r>
-              <w:rPr>
-                <w:b/>
-                <w:color w:val="FF0000"/>
-              </w:rPr>
-              <w:t>Row 3, Col 2</w:t>
-            </w:r>
-          </w:p>
-          <w:tcPr>
-            <w:tcW w:w="2000" w:type="dxa"/>
-          </w:tcPr>
-        </w:tc>
-      </w:tr>
-    </w:tbl>
   </w:body>
 </w:document>
 </file>

</xml_diff>